<commit_message>
Correccion documento sebastian araneda
</commit_message>
<xml_diff>
--- a/Documentos/Fase 1/Evidencias individuales/SebastianAraneda/Araneda_Sebastian_1.1_APT122_AutoevaluacionCompetenciasFase1.docx
+++ b/Documentos/Fase 1/Evidencias individuales/SebastianAraneda/Araneda_Sebastian_1.1_APT122_AutoevaluacionCompetenciasFase1.docx
@@ -1314,11 +1314,9 @@
           </w:tcPr>
           <w:p>
             <w:pPr>
-              <w:jc w:val="center"/>
               <w:rPr>
                 <w:b/>
                 <w:bCs/>
-                <w:color w:val="FF0000"/>
                 <w:sz w:val="18"/>
                 <w:szCs w:val="18"/>
               </w:rPr>
@@ -1327,11 +1325,10 @@
               <w:rPr>
                 <w:b/>
                 <w:bCs/>
-                <w:color w:val="FF0000"/>
                 <w:sz w:val="18"/>
                 <w:szCs w:val="18"/>
               </w:rPr>
-              <w:t>Técnicas</w:t>
+              <w:t>Capacidad para aplicar de manera efectiva los conocimientos de programación, bases de datos, redes y herramientas informáticas, resolviendo problemas mediante soluciones innovadoras y eficientes. Implica un dominio sólido de metodologías de desarrollo de software, así como la integración de nuevas tecnologías en distintos entornos profesionales.</w:t>
             </w:r>
           </w:p>
         </w:tc>
@@ -1461,7 +1458,6 @@
           </w:tcPr>
           <w:p>
             <w:pPr>
-              <w:jc w:val="center"/>
               <w:rPr>
                 <w:b/>
                 <w:bCs/>
@@ -1474,11 +1470,10 @@
               <w:rPr>
                 <w:b/>
                 <w:bCs/>
-                <w:color w:val="FF0000"/>
                 <w:sz w:val="18"/>
                 <w:szCs w:val="18"/>
               </w:rPr>
-              <w:t>Habilidades blandas</w:t>
+              <w:t>Desarrollo de competencias interpersonales que permiten una comunicación clara, trabajo colaborativo y liderazgo positivo. Incluye la capacidad de adaptarse a distintos contextos laborales, gestionar el tiempo de manera efectiva, y mantener una actitud proactiva y ética frente a los desafíos.</w:t>
             </w:r>
           </w:p>
         </w:tc>
@@ -1608,7 +1603,6 @@
           </w:tcPr>
           <w:p>
             <w:pPr>
-              <w:jc w:val="center"/>
               <w:rPr>
                 <w:b/>
                 <w:bCs/>
@@ -1623,7 +1617,17 @@
                 <w:sz w:val="18"/>
                 <w:szCs w:val="18"/>
               </w:rPr>
-              <w:t>Documentación</w:t>
+              <w:t xml:space="preserve">Capacidad para elaborar documentación técnica y </w:t>
+            </w:r>
+            <w:r>
+              <w:rPr>
+                <w:b/>
+                <w:bCs/>
+                <w:sz w:val="18"/>
+                <w:szCs w:val="18"/>
+              </w:rPr>
+              <w:lastRenderedPageBreak/>
+              <w:t>administrativa clara, precisa y estructurada, utilizando formatos y normas adecuadas. Incluye la habilidad de registrar procesos, generar manuales de usuario y redactar informes que faciliten la comprensión, trazabilidad y mantenimiento de proyectos tecnológicos.</w:t>
             </w:r>
           </w:p>
         </w:tc>
@@ -1753,7 +1757,6 @@
           </w:tcPr>
           <w:p>
             <w:pPr>
-              <w:jc w:val="center"/>
               <w:rPr>
                 <w:b/>
                 <w:bCs/>
@@ -1761,6 +1764,15 @@
                 <w:szCs w:val="18"/>
               </w:rPr>
             </w:pPr>
+            <w:r>
+              <w:rPr>
+                <w:b/>
+                <w:bCs/>
+                <w:sz w:val="18"/>
+                <w:szCs w:val="18"/>
+              </w:rPr>
+              <w:t>Habilidad para aplicar principios de diseño, programación y creatividad en el desarrollo de videojuegos. Incluye el uso de motores gráficos y herramientas especializadas, el diseño de mecánicas de juego atractivas, así como la comprensión de la experiencia del usuario (UX) y la narrativa interactiva.</w:t>
+            </w:r>
           </w:p>
         </w:tc>
         <w:tc>
@@ -1809,6 +1821,15 @@
                 <w:szCs w:val="18"/>
               </w:rPr>
             </w:pPr>
+            <w:r>
+              <w:rPr>
+                <w:b/>
+                <w:bCs/>
+                <w:sz w:val="18"/>
+                <w:szCs w:val="18"/>
+              </w:rPr>
+              <w:t>X</w:t>
+            </w:r>
           </w:p>
         </w:tc>
         <w:tc>
@@ -1857,6 +1878,15 @@
                 <w:szCs w:val="18"/>
               </w:rPr>
             </w:pPr>
+            <w:r>
+              <w:rPr>
+                <w:b/>
+                <w:bCs/>
+                <w:sz w:val="18"/>
+                <w:szCs w:val="18"/>
+              </w:rPr>
+              <w:t>Estoy haciendo un curso y ya he hecho ciertos proyectos de videojuegos, así que tengo buen dominio sobre esto.</w:t>
+            </w:r>
           </w:p>
         </w:tc>
       </w:tr>
@@ -8470,7 +8500,6 @@
   <w:style w:type="character" w:default="1" w:styleId="Fuentedeprrafopredeter">
     <w:name w:val="Default Paragraph Font"/>
     <w:uiPriority w:val="1"/>
-    <w:semiHidden/>
     <w:unhideWhenUsed/>
   </w:style>
   <w:style w:type="table" w:default="1" w:styleId="Tablanormal">
@@ -9771,21 +9800,10 @@
 </file>
 
 <file path=customXml/item1.xml><?xml version="1.0" encoding="utf-8"?>
-<?mso-contentType ?>
-<FormTemplates xmlns="http://schemas.microsoft.com/sharepoint/v3/contenttype/forms">
-  <Display>DocumentLibraryForm</Display>
-  <Edit>DocumentLibraryForm</Edit>
-  <New>DocumentLibraryForm</New>
-</FormTemplates>
+<b:Sources xmlns:b="http://schemas.openxmlformats.org/officeDocument/2006/bibliography" xmlns="http://schemas.openxmlformats.org/officeDocument/2006/bibliography" SelectedStyle="\APASixthEditionOfficeOnline.xsl" StyleName="APA" Version="6"/>
 </file>
 
 <file path=customXml/item2.xml><?xml version="1.0" encoding="utf-8"?>
-<p:properties xmlns:p="http://schemas.microsoft.com/office/2006/metadata/properties" xmlns:xsi="http://www.w3.org/2001/XMLSchema-instance" xmlns:pc="http://schemas.microsoft.com/office/infopath/2007/PartnerControls">
-  <documentManagement/>
-</p:properties>
-</file>
-
-<file path=customXml/item3.xml><?xml version="1.0" encoding="utf-8"?>
 <ct:contentTypeSchema xmlns:ct="http://schemas.microsoft.com/office/2006/metadata/contentType" xmlns:ma="http://schemas.microsoft.com/office/2006/metadata/properties/metaAttributes" ct:_="" ma:_="" ma:contentTypeName="Documento" ma:contentTypeID="0x010100E96778489EE7714D8BD12CC105EB918B" ma:contentTypeVersion="2" ma:contentTypeDescription="Crear nuevo documento." ma:contentTypeScope="" ma:versionID="416c5c7ae9b5d54d83875cd3c65194e3">
   <xsd:schema xmlns:xsd="http://www.w3.org/2001/XMLSchema" xmlns:xs="http://www.w3.org/2001/XMLSchema" xmlns:p="http://schemas.microsoft.com/office/2006/metadata/properties" xmlns:ns2="126e8a1c-9ea9-435a-ac89-d06c80d62e30" targetNamespace="http://schemas.microsoft.com/office/2006/metadata/properties" ma:root="true" ma:fieldsID="70a237c842677bd850644f8595079f5e" ns2:_="">
     <xsd:import namespace="126e8a1c-9ea9-435a-ac89-d06c80d62e30"/>
@@ -9917,28 +9935,30 @@
 </ct:contentTypeSchema>
 </file>
 
+<file path=customXml/item3.xml><?xml version="1.0" encoding="utf-8"?>
+<p:properties xmlns:p="http://schemas.microsoft.com/office/2006/metadata/properties" xmlns:xsi="http://www.w3.org/2001/XMLSchema-instance" xmlns:pc="http://schemas.microsoft.com/office/infopath/2007/PartnerControls">
+  <documentManagement/>
+</p:properties>
+</file>
+
 <file path=customXml/item4.xml><?xml version="1.0" encoding="utf-8"?>
-<b:Sources xmlns:b="http://schemas.openxmlformats.org/officeDocument/2006/bibliography" xmlns="http://schemas.openxmlformats.org/officeDocument/2006/bibliography" SelectedStyle="\APASixthEditionOfficeOnline.xsl" StyleName="APA" Version="6"/>
+<?mso-contentType ?>
+<FormTemplates xmlns="http://schemas.microsoft.com/sharepoint/v3/contenttype/forms">
+  <Display>DocumentLibraryForm</Display>
+  <Edit>DocumentLibraryForm</Edit>
+  <New>DocumentLibraryForm</New>
+</FormTemplates>
 </file>
 
 <file path=customXml/itemProps1.xml><?xml version="1.0" encoding="utf-8"?>
-<ds:datastoreItem xmlns:ds="http://schemas.openxmlformats.org/officeDocument/2006/customXml" ds:itemID="{DABAA964-10BA-4DBC-ABF2-CDEAC0FAF7AA}">
+<ds:datastoreItem xmlns:ds="http://schemas.openxmlformats.org/officeDocument/2006/customXml" ds:itemID="{6E8A10B9-B765-4F0B-A47F-7CB788CD8F65}">
   <ds:schemaRefs>
-    <ds:schemaRef ds:uri="http://schemas.microsoft.com/sharepoint/v3/contenttype/forms"/>
+    <ds:schemaRef ds:uri="http://schemas.openxmlformats.org/officeDocument/2006/bibliography"/>
   </ds:schemaRefs>
 </ds:datastoreItem>
 </file>
 
 <file path=customXml/itemProps2.xml><?xml version="1.0" encoding="utf-8"?>
-<ds:datastoreItem xmlns:ds="http://schemas.openxmlformats.org/officeDocument/2006/customXml" ds:itemID="{5F1783E3-BA1C-4CA3-8E32-C9B378BBED03}">
-  <ds:schemaRefs>
-    <ds:schemaRef ds:uri="http://schemas.microsoft.com/office/2006/metadata/properties"/>
-    <ds:schemaRef ds:uri="http://schemas.microsoft.com/office/infopath/2007/PartnerControls"/>
-  </ds:schemaRefs>
-</ds:datastoreItem>
-</file>
-
-<file path=customXml/itemProps3.xml><?xml version="1.0" encoding="utf-8"?>
 <ds:datastoreItem xmlns:ds="http://schemas.openxmlformats.org/officeDocument/2006/customXml" ds:itemID="{767CD2D5-7A6C-47C3-9B54-C4225C74DD0B}">
   <ds:schemaRefs>
     <ds:schemaRef ds:uri="http://schemas.microsoft.com/office/2006/metadata/contentType"/>
@@ -9956,10 +9976,19 @@
 </ds:datastoreItem>
 </file>
 
+<file path=customXml/itemProps3.xml><?xml version="1.0" encoding="utf-8"?>
+<ds:datastoreItem xmlns:ds="http://schemas.openxmlformats.org/officeDocument/2006/customXml" ds:itemID="{5F1783E3-BA1C-4CA3-8E32-C9B378BBED03}">
+  <ds:schemaRefs>
+    <ds:schemaRef ds:uri="http://schemas.microsoft.com/office/2006/metadata/properties"/>
+    <ds:schemaRef ds:uri="http://schemas.microsoft.com/office/infopath/2007/PartnerControls"/>
+  </ds:schemaRefs>
+</ds:datastoreItem>
+</file>
+
 <file path=customXml/itemProps4.xml><?xml version="1.0" encoding="utf-8"?>
-<ds:datastoreItem xmlns:ds="http://schemas.openxmlformats.org/officeDocument/2006/customXml" ds:itemID="{6E8A10B9-B765-4F0B-A47F-7CB788CD8F65}">
+<ds:datastoreItem xmlns:ds="http://schemas.openxmlformats.org/officeDocument/2006/customXml" ds:itemID="{DABAA964-10BA-4DBC-ABF2-CDEAC0FAF7AA}">
   <ds:schemaRefs>
-    <ds:schemaRef ds:uri="http://schemas.openxmlformats.org/officeDocument/2006/bibliography"/>
+    <ds:schemaRef ds:uri="http://schemas.microsoft.com/sharepoint/v3/contenttype/forms"/>
   </ds:schemaRefs>
 </ds:datastoreItem>
 </file>
</xml_diff>